<commit_message>
jetzt kommt was dazu
</commit_message>
<xml_diff>
--- a/Hallo.docx
+++ b/Hallo.docx
@@ -4,13 +4,13 @@
   <w:body>
     <w:p>
       <w:r>
-        <w:t xml:space="preserve">Lasst uns loslegen mit </w:t>
+        <w:t>Lasst uns loslegen mit git</w:t>
       </w:r>
-      <w:proofErr w:type="spellStart"/>
+    </w:p>
+    <w:p>
       <w:r>
-        <w:t>git</w:t>
+        <w:t>Was passiert jetzt?</w:t>
       </w:r>
-      <w:proofErr w:type="spellEnd"/>
     </w:p>
     <w:p/>
     <w:sectPr>
@@ -146,6 +146,7 @@
     <w:lsdException w:name="HTML Sample" w:semiHidden="1" w:unhideWhenUsed="1"/>
     <w:lsdException w:name="HTML Typewriter" w:semiHidden="1" w:unhideWhenUsed="1"/>
     <w:lsdException w:name="HTML Variable" w:semiHidden="1" w:unhideWhenUsed="1"/>
+    <w:lsdException w:name="Normal Table" w:semiHidden="1" w:unhideWhenUsed="1"/>
     <w:lsdException w:name="annotation subject" w:semiHidden="1" w:unhideWhenUsed="1"/>
     <w:lsdException w:name="No List" w:semiHidden="1" w:unhideWhenUsed="1"/>
     <w:lsdException w:name="Outline List 1" w:semiHidden="1" w:unhideWhenUsed="1"/>
@@ -192,8 +193,10 @@
     <w:lsdException w:name="Table Subtle 2" w:semiHidden="1" w:unhideWhenUsed="1"/>
     <w:lsdException w:name="Table Web 1" w:semiHidden="1" w:unhideWhenUsed="1"/>
     <w:lsdException w:name="Table Web 2" w:semiHidden="1" w:unhideWhenUsed="1"/>
+    <w:lsdException w:name="Table Web 3" w:semiHidden="1" w:unhideWhenUsed="1"/>
     <w:lsdException w:name="Balloon Text" w:semiHidden="1" w:unhideWhenUsed="1"/>
     <w:lsdException w:name="Table Grid" w:uiPriority="39"/>
+    <w:lsdException w:name="Table Theme" w:semiHidden="1" w:unhideWhenUsed="1"/>
     <w:lsdException w:name="Placeholder Text" w:semiHidden="1"/>
     <w:lsdException w:name="No Spacing" w:uiPriority="1" w:qFormat="1"/>
     <w:lsdException w:name="Light Shading" w:uiPriority="60"/>

</xml_diff>